<commit_message>
00:29 Unit 17 (KKH)
</commit_message>
<xml_diff>
--- a/KKH/20190515/Word.docx
+++ b/KKH/20190515/Word.docx
@@ -58,18 +58,7 @@
         <w:tab/>
         <w:tab/>
         <w:tab/>
-        <w:t xml:space="preserve">~</w:t>
-      </w:r>
-      <w:r>
-        <w:rPr>
-          <w:rFonts w:ascii="맑은 고딕" w:hAnsi="맑은 고딕" w:cs="맑은 고딕" w:eastAsia="맑은 고딕"/>
-          <w:color w:val="auto"/>
-          <w:spacing w:val="0"/>
-          <w:position w:val="0"/>
-          <w:sz w:val="20"/>
-          <w:shd w:fill="auto" w:val="clear"/>
-        </w:rPr>
-        <w:t xml:space="preserve">할 필요가 있다.</w:t>
+        <w:t xml:space="preserve">~할 필요가 있다.</w:t>
       </w:r>
     </w:p>
     <w:p>
@@ -100,16 +89,6 @@
         <w:tab/>
         <w:tab/>
         <w:tab/>
-      </w:r>
-      <w:r>
-        <w:rPr>
-          <w:rFonts w:ascii="맑은 고딕" w:hAnsi="맑은 고딕" w:cs="맑은 고딕" w:eastAsia="맑은 고딕"/>
-          <w:color w:val="auto"/>
-          <w:spacing w:val="0"/>
-          <w:position w:val="0"/>
-          <w:sz w:val="20"/>
-          <w:shd w:fill="auto" w:val="clear"/>
-        </w:rPr>
         <w:t xml:space="preserve">도착하다.</w:t>
       </w:r>
     </w:p>
@@ -171,16 +150,6 @@
         <w:tab/>
         <w:tab/>
         <w:tab/>
-      </w:r>
-      <w:r>
-        <w:rPr>
-          <w:rFonts w:ascii="맑은 고딕" w:hAnsi="맑은 고딕" w:cs="맑은 고딕" w:eastAsia="맑은 고딕"/>
-          <w:color w:val="auto"/>
-          <w:spacing w:val="0"/>
-          <w:position w:val="0"/>
-          <w:sz w:val="20"/>
-          <w:shd w:fill="auto" w:val="clear"/>
-        </w:rPr>
         <w:t xml:space="preserve">마련하다. 처리하다. 정리하다. 편곡하다.</w:t>
       </w:r>
     </w:p>
@@ -212,16 +181,6 @@
         <w:tab/>
         <w:tab/>
         <w:tab/>
-      </w:r>
-      <w:r>
-        <w:rPr>
-          <w:rFonts w:ascii="맑은 고딕" w:hAnsi="맑은 고딕" w:cs="맑은 고딕" w:eastAsia="맑은 고딕"/>
-          <w:color w:val="auto"/>
-          <w:spacing w:val="0"/>
-          <w:position w:val="0"/>
-          <w:sz w:val="20"/>
-          <w:shd w:fill="auto" w:val="clear"/>
-        </w:rPr>
         <w:t xml:space="preserve">항공사</w:t>
       </w:r>
     </w:p>
@@ -345,16 +304,6 @@
         <w:tab/>
         <w:tab/>
         <w:tab/>
-      </w:r>
-      <w:r>
-        <w:rPr>
-          <w:rFonts w:ascii="맑은 고딕" w:hAnsi="맑은 고딕" w:cs="맑은 고딕" w:eastAsia="맑은 고딕"/>
-          <w:color w:val="auto"/>
-          <w:spacing w:val="0"/>
-          <w:position w:val="0"/>
-          <w:sz w:val="20"/>
-          <w:shd w:fill="auto" w:val="clear"/>
-        </w:rPr>
         <w:t xml:space="preserve">부족</w:t>
       </w:r>
     </w:p>
@@ -385,18 +334,7 @@
         <w:tab/>
         <w:tab/>
         <w:tab/>
-        <w:t xml:space="preserve">(</w:t>
-      </w:r>
-      <w:r>
-        <w:rPr>
-          <w:rFonts w:ascii="맑은 고딕" w:hAnsi="맑은 고딕" w:cs="맑은 고딕" w:eastAsia="맑은 고딕"/>
-          <w:color w:val="auto"/>
-          <w:spacing w:val="0"/>
-          <w:position w:val="0"/>
-          <w:sz w:val="20"/>
-          <w:shd w:fill="auto" w:val="clear"/>
-        </w:rPr>
-        <w:t xml:space="preserve">특히 빨리 차를 몰라는 명령문으로) 세게 밟아라. 속도를 내라.</w:t>
+        <w:t xml:space="preserve">(특히 빨리 차를 몰라는 명령문으로) 세게 밟아라. 속도를 내라.</w:t>
       </w:r>
     </w:p>
     <w:p>
@@ -425,16 +363,6 @@
         <w:t xml:space="preserve">public transport</w:t>
         <w:tab/>
         <w:tab/>
-      </w:r>
-      <w:r>
-        <w:rPr>
-          <w:rFonts w:ascii="맑은 고딕" w:hAnsi="맑은 고딕" w:cs="맑은 고딕" w:eastAsia="맑은 고딕"/>
-          <w:color w:val="auto"/>
-          <w:spacing w:val="0"/>
-          <w:position w:val="0"/>
-          <w:sz w:val="20"/>
-          <w:shd w:fill="auto" w:val="clear"/>
-        </w:rPr>
         <w:t xml:space="preserve">대중교통</w:t>
       </w:r>
     </w:p>
@@ -465,16 +393,6 @@
         <w:tab/>
         <w:tab/>
         <w:tab/>
-      </w:r>
-      <w:r>
-        <w:rPr>
-          <w:rFonts w:ascii="맑은 고딕" w:hAnsi="맑은 고딕" w:cs="맑은 고딕" w:eastAsia="맑은 고딕"/>
-          <w:color w:val="auto"/>
-          <w:spacing w:val="0"/>
-          <w:position w:val="0"/>
-          <w:sz w:val="20"/>
-          <w:shd w:fill="auto" w:val="clear"/>
-        </w:rPr>
         <w:t xml:space="preserve">비 오는 날에</w:t>
       </w:r>
     </w:p>
@@ -505,16 +423,6 @@
         <w:tab/>
         <w:tab/>
         <w:tab/>
-      </w:r>
-      <w:r>
-        <w:rPr>
-          <w:rFonts w:ascii="맑은 고딕" w:hAnsi="맑은 고딕" w:cs="맑은 고딕" w:eastAsia="맑은 고딕"/>
-          <w:color w:val="auto"/>
-          <w:spacing w:val="0"/>
-          <w:position w:val="0"/>
-          <w:sz w:val="20"/>
-          <w:shd w:fill="auto" w:val="clear"/>
-        </w:rPr>
         <w:t xml:space="preserve">부주의하게, 경솔하게, 무관심하게</w:t>
       </w:r>
     </w:p>
@@ -545,16 +453,6 @@
         <w:tab/>
         <w:tab/>
         <w:tab/>
-      </w:r>
-      <w:r>
-        <w:rPr>
-          <w:rFonts w:ascii="맑은 고딕" w:hAnsi="맑은 고딕" w:cs="맑은 고딕" w:eastAsia="맑은 고딕"/>
-          <w:color w:val="auto"/>
-          <w:spacing w:val="0"/>
-          <w:position w:val="0"/>
-          <w:sz w:val="20"/>
-          <w:shd w:fill="auto" w:val="clear"/>
-        </w:rPr>
         <w:t xml:space="preserve">줄 수 있는, 입수 가능한, 알맞은, 감당할 수 있는</w:t>
       </w:r>
     </w:p>
@@ -585,16 +483,6 @@
         <w:tab/>
         <w:tab/>
         <w:tab/>
-      </w:r>
-      <w:r>
-        <w:rPr>
-          <w:rFonts w:ascii="맑은 고딕" w:hAnsi="맑은 고딕" w:cs="맑은 고딕" w:eastAsia="맑은 고딕"/>
-          <w:color w:val="auto"/>
-          <w:spacing w:val="0"/>
-          <w:position w:val="0"/>
-          <w:sz w:val="20"/>
-          <w:shd w:fill="auto" w:val="clear"/>
-        </w:rPr>
         <w:t xml:space="preserve">대안, 대체 가능한, 대안적인</w:t>
       </w:r>
     </w:p>
@@ -626,16 +514,6 @@
         <w:tab/>
         <w:tab/>
         <w:tab/>
-      </w:r>
-      <w:r>
-        <w:rPr>
-          <w:rFonts w:ascii="맑은 고딕" w:hAnsi="맑은 고딕" w:cs="맑은 고딕" w:eastAsia="맑은 고딕"/>
-          <w:color w:val="auto"/>
-          <w:spacing w:val="0"/>
-          <w:position w:val="0"/>
-          <w:sz w:val="20"/>
-          <w:shd w:fill="auto" w:val="clear"/>
-        </w:rPr>
         <w:t xml:space="preserve">으깨다. 삶은 곡물 사료.</w:t>
       </w:r>
     </w:p>
@@ -653,6 +531,208 @@
           <w:shd w:fill="auto" w:val="clear"/>
         </w:rPr>
       </w:pPr>
+      <w:r>
+        <w:rPr>
+          <w:rFonts w:ascii="맑은 고딕" w:hAnsi="맑은 고딕" w:cs="맑은 고딕" w:eastAsia="맑은 고딕"/>
+          <w:color w:val="auto"/>
+          <w:spacing w:val="0"/>
+          <w:position w:val="0"/>
+          <w:sz w:val="20"/>
+          <w:shd w:fill="auto" w:val="clear"/>
+        </w:rPr>
+        <w:t xml:space="preserve">exhilarating</w:t>
+        <w:tab/>
+        <w:tab/>
+        <w:tab/>
+      </w:r>
+      <w:r>
+        <w:rPr>
+          <w:rFonts w:ascii="맑은 고딕" w:hAnsi="맑은 고딕" w:cs="맑은 고딕" w:eastAsia="맑은 고딕"/>
+          <w:color w:val="auto"/>
+          <w:spacing w:val="0"/>
+          <w:position w:val="0"/>
+          <w:sz w:val="20"/>
+          <w:shd w:fill="auto" w:val="clear"/>
+        </w:rPr>
+        <w:t xml:space="preserve">통쾌한</w:t>
+      </w:r>
+    </w:p>
+    <w:p>
+      <w:pPr>
+        <w:spacing w:before="0" w:after="200" w:line="276"/>
+        <w:ind w:right="0" w:left="0" w:firstLine="0"/>
+        <w:jc w:val="left"/>
+        <w:rPr>
+          <w:rFonts w:ascii="맑은 고딕" w:hAnsi="맑은 고딕" w:cs="맑은 고딕" w:eastAsia="맑은 고딕"/>
+          <w:color w:val="auto"/>
+          <w:spacing w:val="0"/>
+          <w:position w:val="0"/>
+          <w:sz w:val="20"/>
+          <w:shd w:fill="auto" w:val="clear"/>
+        </w:rPr>
+      </w:pPr>
+      <w:r>
+        <w:rPr>
+          <w:rFonts w:ascii="맑은 고딕" w:hAnsi="맑은 고딕" w:cs="맑은 고딕" w:eastAsia="맑은 고딕"/>
+          <w:color w:val="auto"/>
+          <w:spacing w:val="0"/>
+          <w:position w:val="0"/>
+          <w:sz w:val="20"/>
+          <w:shd w:fill="auto" w:val="clear"/>
+        </w:rPr>
+        <w:t xml:space="preserve">persuasive</w:t>
+        <w:tab/>
+        <w:tab/>
+        <w:tab/>
+      </w:r>
+      <w:r>
+        <w:rPr>
+          <w:rFonts w:ascii="맑은 고딕" w:hAnsi="맑은 고딕" w:cs="맑은 고딕" w:eastAsia="맑은 고딕"/>
+          <w:color w:val="auto"/>
+          <w:spacing w:val="0"/>
+          <w:position w:val="0"/>
+          <w:sz w:val="20"/>
+          <w:shd w:fill="auto" w:val="clear"/>
+        </w:rPr>
+        <w:t xml:space="preserve">설득력 있는</w:t>
+      </w:r>
+    </w:p>
+    <w:p>
+      <w:pPr>
+        <w:spacing w:before="0" w:after="200" w:line="276"/>
+        <w:ind w:right="0" w:left="0" w:firstLine="0"/>
+        <w:jc w:val="left"/>
+        <w:rPr>
+          <w:rFonts w:ascii="맑은 고딕" w:hAnsi="맑은 고딕" w:cs="맑은 고딕" w:eastAsia="맑은 고딕"/>
+          <w:color w:val="auto"/>
+          <w:spacing w:val="0"/>
+          <w:position w:val="0"/>
+          <w:sz w:val="20"/>
+          <w:shd w:fill="auto" w:val="clear"/>
+        </w:rPr>
+      </w:pPr>
+      <w:r>
+        <w:rPr>
+          <w:rFonts w:ascii="맑은 고딕" w:hAnsi="맑은 고딕" w:cs="맑은 고딕" w:eastAsia="맑은 고딕"/>
+          <w:color w:val="auto"/>
+          <w:spacing w:val="0"/>
+          <w:position w:val="0"/>
+          <w:sz w:val="20"/>
+          <w:shd w:fill="auto" w:val="clear"/>
+        </w:rPr>
+        <w:t xml:space="preserve">conjunction</w:t>
+        <w:tab/>
+        <w:tab/>
+        <w:tab/>
+      </w:r>
+      <w:r>
+        <w:rPr>
+          <w:rFonts w:ascii="맑은 고딕" w:hAnsi="맑은 고딕" w:cs="맑은 고딕" w:eastAsia="맑은 고딕"/>
+          <w:color w:val="auto"/>
+          <w:spacing w:val="0"/>
+          <w:position w:val="0"/>
+          <w:sz w:val="20"/>
+          <w:shd w:fill="auto" w:val="clear"/>
+        </w:rPr>
+        <w:t xml:space="preserve">접속사, 결합, 합</w:t>
+      </w:r>
+    </w:p>
+    <w:p>
+      <w:pPr>
+        <w:spacing w:before="0" w:after="200" w:line="276"/>
+        <w:ind w:right="0" w:left="0" w:firstLine="0"/>
+        <w:jc w:val="left"/>
+        <w:rPr>
+          <w:rFonts w:ascii="맑은 고딕" w:hAnsi="맑은 고딕" w:cs="맑은 고딕" w:eastAsia="맑은 고딕"/>
+          <w:color w:val="auto"/>
+          <w:spacing w:val="0"/>
+          <w:position w:val="0"/>
+          <w:sz w:val="20"/>
+          <w:shd w:fill="auto" w:val="clear"/>
+        </w:rPr>
+      </w:pPr>
+      <w:r>
+        <w:rPr>
+          <w:rFonts w:ascii="맑은 고딕" w:hAnsi="맑은 고딕" w:cs="맑은 고딕" w:eastAsia="맑은 고딕"/>
+          <w:color w:val="auto"/>
+          <w:spacing w:val="0"/>
+          <w:position w:val="0"/>
+          <w:sz w:val="20"/>
+          <w:shd w:fill="auto" w:val="clear"/>
+        </w:rPr>
+        <w:t xml:space="preserve">reunion</w:t>
+        <w:tab/>
+        <w:tab/>
+        <w:tab/>
+        <w:tab/>
+      </w:r>
+      <w:r>
+        <w:rPr>
+          <w:rFonts w:ascii="맑은 고딕" w:hAnsi="맑은 고딕" w:cs="맑은 고딕" w:eastAsia="맑은 고딕"/>
+          <w:color w:val="auto"/>
+          <w:spacing w:val="0"/>
+          <w:position w:val="0"/>
+          <w:sz w:val="20"/>
+          <w:shd w:fill="auto" w:val="clear"/>
+        </w:rPr>
+        <w:t xml:space="preserve">재결합, 동창회, 재통합</w:t>
+      </w:r>
+    </w:p>
+    <w:p>
+      <w:pPr>
+        <w:spacing w:before="0" w:after="200" w:line="276"/>
+        <w:ind w:right="0" w:left="0" w:firstLine="0"/>
+        <w:jc w:val="left"/>
+        <w:rPr>
+          <w:rFonts w:ascii="맑은 고딕" w:hAnsi="맑은 고딕" w:cs="맑은 고딕" w:eastAsia="맑은 고딕"/>
+          <w:color w:val="auto"/>
+          <w:spacing w:val="0"/>
+          <w:position w:val="0"/>
+          <w:sz w:val="20"/>
+          <w:shd w:fill="auto" w:val="clear"/>
+        </w:rPr>
+      </w:pPr>
+      <w:r>
+        <w:rPr>
+          <w:rFonts w:ascii="맑은 고딕" w:hAnsi="맑은 고딕" w:cs="맑은 고딕" w:eastAsia="맑은 고딕"/>
+          <w:color w:val="auto"/>
+          <w:spacing w:val="0"/>
+          <w:position w:val="0"/>
+          <w:sz w:val="20"/>
+          <w:shd w:fill="auto" w:val="clear"/>
+        </w:rPr>
+        <w:t xml:space="preserve">former</w:t>
+        <w:tab/>
+        <w:tab/>
+        <w:tab/>
+        <w:tab/>
+      </w:r>
+      <w:r>
+        <w:rPr>
+          <w:rFonts w:ascii="맑은 고딕" w:hAnsi="맑은 고딕" w:cs="맑은 고딕" w:eastAsia="맑은 고딕"/>
+          <w:color w:val="auto"/>
+          <w:spacing w:val="0"/>
+          <w:position w:val="0"/>
+          <w:sz w:val="20"/>
+          <w:shd w:fill="auto" w:val="clear"/>
+        </w:rPr>
+        <w:t xml:space="preserve">예전의, 과거의 ,전자의</w:t>
+      </w:r>
+    </w:p>
+    <w:p>
+      <w:pPr>
+        <w:spacing w:before="0" w:after="200" w:line="276"/>
+        <w:ind w:right="0" w:left="0" w:firstLine="0"/>
+        <w:jc w:val="left"/>
+        <w:rPr>
+          <w:rFonts w:ascii="맑은 고딕" w:hAnsi="맑은 고딕" w:cs="맑은 고딕" w:eastAsia="맑은 고딕"/>
+          <w:color w:val="auto"/>
+          <w:spacing w:val="0"/>
+          <w:position w:val="0"/>
+          <w:sz w:val="20"/>
+          <w:shd w:fill="auto" w:val="clear"/>
+        </w:rPr>
+      </w:pPr>
     </w:p>
     <w:p>
       <w:pPr>
@@ -680,16 +760,6 @@
         <w:t xml:space="preserve">Where would you like to go?</w:t>
         <w:tab/>
         <w:tab/>
-      </w:r>
-      <w:r>
-        <w:rPr>
-          <w:rFonts w:ascii="맑은 고딕" w:hAnsi="맑은 고딕" w:cs="맑은 고딕" w:eastAsia="맑은 고딕"/>
-          <w:color w:val="auto"/>
-          <w:spacing w:val="0"/>
-          <w:position w:val="0"/>
-          <w:sz w:val="20"/>
-          <w:shd w:fill="auto" w:val="clear"/>
-        </w:rPr>
         <w:t xml:space="preserve">어디 가십니까?</w:t>
       </w:r>
     </w:p>
@@ -718,16 +788,6 @@
         </w:rPr>
         <w:t xml:space="preserve">I need to get to Heathrow airport.</w:t>
         <w:tab/>
-      </w:r>
-      <w:r>
-        <w:rPr>
-          <w:rFonts w:ascii="맑은 고딕" w:hAnsi="맑은 고딕" w:cs="맑은 고딕" w:eastAsia="맑은 고딕"/>
-          <w:color w:val="auto"/>
-          <w:spacing w:val="0"/>
-          <w:position w:val="0"/>
-          <w:sz w:val="20"/>
-          <w:shd w:fill="auto" w:val="clear"/>
-        </w:rPr>
         <w:t xml:space="preserve">히드로 공항에 가야 합니다.</w:t>
       </w:r>
     </w:p>
@@ -823,18 +883,7 @@
         </w:rPr>
         <w:t xml:space="preserve">S1 + know(s) + someting + better than S2 + do(does)</w:t>
         <w:tab/>
-        <w:t xml:space="preserve">(</w:t>
-      </w:r>
-      <w:r>
-        <w:rPr>
-          <w:rFonts w:ascii="맑은 고딕" w:hAnsi="맑은 고딕" w:cs="맑은 고딕" w:eastAsia="맑은 고딕"/>
-          <w:color w:val="auto"/>
-          <w:spacing w:val="0"/>
-          <w:position w:val="0"/>
-          <w:sz w:val="20"/>
-          <w:shd w:fill="auto" w:val="clear"/>
-        </w:rPr>
-        <w:t xml:space="preserve">주어1)이 (주어2)보다 ~을 더 잘 안다.</w:t>
+        <w:t xml:space="preserve">(주어1)이 (주어2)보다 ~을 더 잘 안다.</w:t>
       </w:r>
     </w:p>
     <w:p>
@@ -932,16 +981,6 @@
         <w:t xml:space="preserve">I'm late, so step on it, please.</w:t>
         <w:tab/>
         <w:tab/>
-      </w:r>
-      <w:r>
-        <w:rPr>
-          <w:rFonts w:ascii="맑은 고딕" w:hAnsi="맑은 고딕" w:cs="맑은 고딕" w:eastAsia="맑은 고딕"/>
-          <w:color w:val="auto"/>
-          <w:spacing w:val="0"/>
-          <w:position w:val="0"/>
-          <w:sz w:val="20"/>
-          <w:shd w:fill="auto" w:val="clear"/>
-        </w:rPr>
         <w:t xml:space="preserve">늦었어요. 그러니 빨리가 주세요.</w:t>
       </w:r>
     </w:p>
@@ -1041,16 +1080,6 @@
         <w:tab/>
         <w:tab/>
         <w:tab/>
-      </w:r>
-      <w:r>
-        <w:rPr>
-          <w:rFonts w:ascii="맑은 고딕" w:hAnsi="맑은 고딕" w:cs="맑은 고딕" w:eastAsia="맑은 고딕"/>
-          <w:color w:val="auto"/>
-          <w:spacing w:val="0"/>
-          <w:position w:val="0"/>
-          <w:sz w:val="20"/>
-          <w:shd w:fill="auto" w:val="clear"/>
-        </w:rPr>
         <w:t xml:space="preserve">지름길로 가볼게요.</w:t>
       </w:r>
     </w:p>
@@ -1321,8 +1350,210 @@
           <w:sz w:val="20"/>
           <w:shd w:fill="auto" w:val="clear"/>
         </w:rPr>
-        <w:t xml:space="preserve">'well' </w:t>
-      </w:r>
+        <w:t xml:space="preserve">'well' 은 오로지 기능이나 능력에 대해서만 사용할 수 있다.</w:t>
+      </w:r>
+    </w:p>
+    <w:p>
+      <w:pPr>
+        <w:spacing w:before="0" w:after="200" w:line="276"/>
+        <w:ind w:right="0" w:left="0" w:firstLine="0"/>
+        <w:jc w:val="left"/>
+        <w:rPr>
+          <w:rFonts w:ascii="맑은 고딕" w:hAnsi="맑은 고딕" w:cs="맑은 고딕" w:eastAsia="맑은 고딕"/>
+          <w:color w:val="auto"/>
+          <w:spacing w:val="0"/>
+          <w:position w:val="0"/>
+          <w:sz w:val="20"/>
+          <w:shd w:fill="auto" w:val="clear"/>
+        </w:rPr>
+      </w:pPr>
+      <w:r>
+        <w:rPr>
+          <w:rFonts w:ascii="맑은 고딕" w:hAnsi="맑은 고딕" w:cs="맑은 고딕" w:eastAsia="맑은 고딕"/>
+          <w:color w:val="auto"/>
+          <w:spacing w:val="0"/>
+          <w:position w:val="0"/>
+          <w:sz w:val="20"/>
+          <w:shd w:fill="auto" w:val="clear"/>
+        </w:rPr>
+        <w:t xml:space="preserve">I drank the coffee well (X) -&gt; I enjoyed the coffee.(O)</w:t>
+      </w:r>
+    </w:p>
+    <w:p>
+      <w:pPr>
+        <w:spacing w:before="0" w:after="200" w:line="276"/>
+        <w:ind w:right="0" w:left="0" w:firstLine="0"/>
+        <w:jc w:val="left"/>
+        <w:rPr>
+          <w:rFonts w:ascii="맑은 고딕" w:hAnsi="맑은 고딕" w:cs="맑은 고딕" w:eastAsia="맑은 고딕"/>
+          <w:color w:val="auto"/>
+          <w:spacing w:val="0"/>
+          <w:position w:val="0"/>
+          <w:sz w:val="20"/>
+          <w:shd w:fill="auto" w:val="clear"/>
+        </w:rPr>
+      </w:pPr>
+      <w:r>
+        <w:rPr>
+          <w:rFonts w:ascii="맑은 고딕" w:hAnsi="맑은 고딕" w:cs="맑은 고딕" w:eastAsia="맑은 고딕"/>
+          <w:color w:val="auto"/>
+          <w:spacing w:val="0"/>
+          <w:position w:val="0"/>
+          <w:sz w:val="20"/>
+          <w:shd w:fill="auto" w:val="clear"/>
+        </w:rPr>
+        <w:t xml:space="preserve">I ate well (X) -&gt; I enjoyed the meal. (O)</w:t>
+      </w:r>
+    </w:p>
+    <w:p>
+      <w:pPr>
+        <w:spacing w:before="0" w:after="200" w:line="276"/>
+        <w:ind w:right="0" w:left="0" w:firstLine="0"/>
+        <w:jc w:val="left"/>
+        <w:rPr>
+          <w:rFonts w:ascii="맑은 고딕" w:hAnsi="맑은 고딕" w:cs="맑은 고딕" w:eastAsia="맑은 고딕"/>
+          <w:color w:val="auto"/>
+          <w:spacing w:val="0"/>
+          <w:position w:val="0"/>
+          <w:sz w:val="20"/>
+          <w:shd w:fill="auto" w:val="clear"/>
+        </w:rPr>
+      </w:pPr>
+    </w:p>
+    <w:p>
+      <w:pPr>
+        <w:spacing w:before="0" w:after="200" w:line="276"/>
+        <w:ind w:right="0" w:left="0" w:firstLine="0"/>
+        <w:jc w:val="left"/>
+        <w:rPr>
+          <w:rFonts w:ascii="맑은 고딕" w:hAnsi="맑은 고딕" w:cs="맑은 고딕" w:eastAsia="맑은 고딕"/>
+          <w:color w:val="auto"/>
+          <w:spacing w:val="0"/>
+          <w:position w:val="0"/>
+          <w:sz w:val="20"/>
+          <w:shd w:fill="auto" w:val="clear"/>
+        </w:rPr>
+      </w:pPr>
+      <w:r>
+        <w:rPr>
+          <w:rFonts w:ascii="맑은 고딕" w:hAnsi="맑은 고딕" w:cs="맑은 고딕" w:eastAsia="맑은 고딕"/>
+          <w:color w:val="auto"/>
+          <w:spacing w:val="0"/>
+          <w:position w:val="0"/>
+          <w:sz w:val="20"/>
+          <w:shd w:fill="auto" w:val="clear"/>
+        </w:rPr>
+        <w:t xml:space="preserve">- Did you sleep well?</w:t>
+      </w:r>
+    </w:p>
+    <w:p>
+      <w:pPr>
+        <w:spacing w:before="0" w:after="200" w:line="276"/>
+        <w:ind w:right="0" w:left="0" w:firstLine="0"/>
+        <w:jc w:val="left"/>
+        <w:rPr>
+          <w:rFonts w:ascii="맑은 고딕" w:hAnsi="맑은 고딕" w:cs="맑은 고딕" w:eastAsia="맑은 고딕"/>
+          <w:color w:val="auto"/>
+          <w:spacing w:val="0"/>
+          <w:position w:val="0"/>
+          <w:sz w:val="20"/>
+          <w:shd w:fill="auto" w:val="clear"/>
+        </w:rPr>
+      </w:pPr>
+      <w:r>
+        <w:rPr>
+          <w:rFonts w:ascii="맑은 고딕" w:hAnsi="맑은 고딕" w:cs="맑은 고딕" w:eastAsia="맑은 고딕"/>
+          <w:color w:val="auto"/>
+          <w:spacing w:val="0"/>
+          <w:position w:val="0"/>
+          <w:sz w:val="20"/>
+          <w:shd w:fill="auto" w:val="clear"/>
+        </w:rPr>
+        <w:t xml:space="preserve">- It didn't go well.</w:t>
+      </w:r>
+    </w:p>
+    <w:p>
+      <w:pPr>
+        <w:spacing w:before="0" w:after="200" w:line="276"/>
+        <w:ind w:right="0" w:left="0" w:firstLine="0"/>
+        <w:jc w:val="left"/>
+        <w:rPr>
+          <w:rFonts w:ascii="맑은 고딕" w:hAnsi="맑은 고딕" w:cs="맑은 고딕" w:eastAsia="맑은 고딕"/>
+          <w:color w:val="auto"/>
+          <w:spacing w:val="0"/>
+          <w:position w:val="0"/>
+          <w:sz w:val="20"/>
+          <w:shd w:fill="auto" w:val="clear"/>
+        </w:rPr>
+      </w:pPr>
+      <w:r>
+        <w:rPr>
+          <w:rFonts w:ascii="맑은 고딕" w:hAnsi="맑은 고딕" w:cs="맑은 고딕" w:eastAsia="맑은 고딕"/>
+          <w:color w:val="auto"/>
+          <w:spacing w:val="0"/>
+          <w:position w:val="0"/>
+          <w:sz w:val="20"/>
+          <w:shd w:fill="auto" w:val="clear"/>
+        </w:rPr>
+        <w:t xml:space="preserve">- How did you learn to speak English so well?</w:t>
+      </w:r>
+    </w:p>
+    <w:p>
+      <w:pPr>
+        <w:spacing w:before="0" w:after="200" w:line="276"/>
+        <w:ind w:right="0" w:left="0" w:firstLine="0"/>
+        <w:jc w:val="left"/>
+        <w:rPr>
+          <w:rFonts w:ascii="맑은 고딕" w:hAnsi="맑은 고딕" w:cs="맑은 고딕" w:eastAsia="맑은 고딕"/>
+          <w:color w:val="auto"/>
+          <w:spacing w:val="0"/>
+          <w:position w:val="0"/>
+          <w:sz w:val="20"/>
+          <w:shd w:fill="auto" w:val="clear"/>
+        </w:rPr>
+      </w:pPr>
+      <w:r>
+        <w:rPr>
+          <w:rFonts w:ascii="맑은 고딕" w:hAnsi="맑은 고딕" w:cs="맑은 고딕" w:eastAsia="맑은 고딕"/>
+          <w:color w:val="auto"/>
+          <w:spacing w:val="0"/>
+          <w:position w:val="0"/>
+          <w:sz w:val="20"/>
+          <w:shd w:fill="auto" w:val="clear"/>
+        </w:rPr>
+        <w:t xml:space="preserve">- He's not eating well these days.</w:t>
+      </w:r>
+    </w:p>
+    <w:p>
+      <w:pPr>
+        <w:spacing w:before="0" w:after="200" w:line="276"/>
+        <w:ind w:right="0" w:left="0" w:firstLine="0"/>
+        <w:jc w:val="left"/>
+        <w:rPr>
+          <w:rFonts w:ascii="맑은 고딕" w:hAnsi="맑은 고딕" w:cs="맑은 고딕" w:eastAsia="맑은 고딕"/>
+          <w:color w:val="auto"/>
+          <w:spacing w:val="0"/>
+          <w:position w:val="0"/>
+          <w:sz w:val="20"/>
+          <w:shd w:fill="auto" w:val="clear"/>
+        </w:rPr>
+      </w:pPr>
+    </w:p>
+    <w:p>
+      <w:pPr>
+        <w:spacing w:before="0" w:after="200" w:line="276"/>
+        <w:ind w:right="0" w:left="0" w:firstLine="0"/>
+        <w:jc w:val="left"/>
+        <w:rPr>
+          <w:rFonts w:ascii="맑은 고딕" w:hAnsi="맑은 고딕" w:cs="맑은 고딕" w:eastAsia="맑은 고딕"/>
+          <w:b/>
+          <w:color w:val="auto"/>
+          <w:spacing w:val="0"/>
+          <w:position w:val="0"/>
+          <w:sz w:val="20"/>
+          <w:shd w:fill="auto" w:val="clear"/>
+        </w:rPr>
+      </w:pPr>
       <w:r>
         <w:rPr>
           <w:rFonts w:ascii="맑은 고딕" w:hAnsi="맑은 고딕" w:cs="맑은 고딕" w:eastAsia="맑은 고딕"/>
@@ -1333,200 +1564,143 @@
           <w:sz w:val="20"/>
           <w:shd w:fill="auto" w:val="clear"/>
         </w:rPr>
-        <w:t xml:space="preserve">은 오로지 기능이나 능력에 대해서만 사용할 수 있다.</w:t>
-      </w:r>
-    </w:p>
-    <w:p>
-      <w:pPr>
-        <w:spacing w:before="0" w:after="200" w:line="276"/>
-        <w:ind w:right="0" w:left="0" w:firstLine="0"/>
-        <w:jc w:val="left"/>
-        <w:rPr>
-          <w:rFonts w:ascii="맑은 고딕" w:hAnsi="맑은 고딕" w:cs="맑은 고딕" w:eastAsia="맑은 고딕"/>
-          <w:color w:val="auto"/>
-          <w:spacing w:val="0"/>
-          <w:position w:val="0"/>
-          <w:sz w:val="20"/>
-          <w:shd w:fill="auto" w:val="clear"/>
-        </w:rPr>
-      </w:pPr>
-      <w:r>
-        <w:rPr>
-          <w:rFonts w:ascii="맑은 고딕" w:hAnsi="맑은 고딕" w:cs="맑은 고딕" w:eastAsia="맑은 고딕"/>
-          <w:color w:val="auto"/>
-          <w:spacing w:val="0"/>
-          <w:position w:val="0"/>
-          <w:sz w:val="20"/>
-          <w:shd w:fill="auto" w:val="clear"/>
-        </w:rPr>
-        <w:t xml:space="preserve">I drank the coffee well (X) -&gt; I enjoyed the coffee.(O)</w:t>
-      </w:r>
-    </w:p>
-    <w:p>
-      <w:pPr>
-        <w:spacing w:before="0" w:after="200" w:line="276"/>
-        <w:ind w:right="0" w:left="0" w:firstLine="0"/>
-        <w:jc w:val="left"/>
-        <w:rPr>
-          <w:rFonts w:ascii="맑은 고딕" w:hAnsi="맑은 고딕" w:cs="맑은 고딕" w:eastAsia="맑은 고딕"/>
-          <w:color w:val="auto"/>
-          <w:spacing w:val="0"/>
-          <w:position w:val="0"/>
-          <w:sz w:val="20"/>
-          <w:shd w:fill="auto" w:val="clear"/>
-        </w:rPr>
-      </w:pPr>
-      <w:r>
-        <w:rPr>
-          <w:rFonts w:ascii="맑은 고딕" w:hAnsi="맑은 고딕" w:cs="맑은 고딕" w:eastAsia="맑은 고딕"/>
-          <w:color w:val="auto"/>
-          <w:spacing w:val="0"/>
-          <w:position w:val="0"/>
-          <w:sz w:val="20"/>
-          <w:shd w:fill="auto" w:val="clear"/>
-        </w:rPr>
-        <w:t xml:space="preserve">I ate well (X) -&gt; I enjoyed the meal. (O)</w:t>
-      </w:r>
-    </w:p>
-    <w:p>
-      <w:pPr>
-        <w:spacing w:before="0" w:after="200" w:line="276"/>
-        <w:ind w:right="0" w:left="0" w:firstLine="0"/>
-        <w:jc w:val="left"/>
-        <w:rPr>
-          <w:rFonts w:ascii="맑은 고딕" w:hAnsi="맑은 고딕" w:cs="맑은 고딕" w:eastAsia="맑은 고딕"/>
-          <w:color w:val="auto"/>
-          <w:spacing w:val="0"/>
-          <w:position w:val="0"/>
-          <w:sz w:val="20"/>
-          <w:shd w:fill="auto" w:val="clear"/>
-        </w:rPr>
-      </w:pPr>
-    </w:p>
-    <w:p>
-      <w:pPr>
-        <w:spacing w:before="0" w:after="200" w:line="276"/>
-        <w:ind w:right="0" w:left="0" w:firstLine="0"/>
-        <w:jc w:val="left"/>
-        <w:rPr>
-          <w:rFonts w:ascii="맑은 고딕" w:hAnsi="맑은 고딕" w:cs="맑은 고딕" w:eastAsia="맑은 고딕"/>
-          <w:color w:val="auto"/>
-          <w:spacing w:val="0"/>
-          <w:position w:val="0"/>
-          <w:sz w:val="20"/>
-          <w:shd w:fill="auto" w:val="clear"/>
-        </w:rPr>
-      </w:pPr>
-      <w:r>
-        <w:rPr>
-          <w:rFonts w:ascii="맑은 고딕" w:hAnsi="맑은 고딕" w:cs="맑은 고딕" w:eastAsia="맑은 고딕"/>
-          <w:color w:val="auto"/>
-          <w:spacing w:val="0"/>
-          <w:position w:val="0"/>
-          <w:sz w:val="20"/>
-          <w:shd w:fill="auto" w:val="clear"/>
-        </w:rPr>
-        <w:t xml:space="preserve">- Did you sleep well?</w:t>
-      </w:r>
-    </w:p>
-    <w:p>
-      <w:pPr>
-        <w:spacing w:before="0" w:after="200" w:line="276"/>
-        <w:ind w:right="0" w:left="0" w:firstLine="0"/>
-        <w:jc w:val="left"/>
-        <w:rPr>
-          <w:rFonts w:ascii="맑은 고딕" w:hAnsi="맑은 고딕" w:cs="맑은 고딕" w:eastAsia="맑은 고딕"/>
-          <w:color w:val="auto"/>
-          <w:spacing w:val="0"/>
-          <w:position w:val="0"/>
-          <w:sz w:val="20"/>
-          <w:shd w:fill="auto" w:val="clear"/>
-        </w:rPr>
-      </w:pPr>
-      <w:r>
-        <w:rPr>
-          <w:rFonts w:ascii="맑은 고딕" w:hAnsi="맑은 고딕" w:cs="맑은 고딕" w:eastAsia="맑은 고딕"/>
-          <w:color w:val="auto"/>
-          <w:spacing w:val="0"/>
-          <w:position w:val="0"/>
-          <w:sz w:val="20"/>
-          <w:shd w:fill="auto" w:val="clear"/>
-        </w:rPr>
-        <w:t xml:space="preserve">- It didn't go well.</w:t>
-      </w:r>
-    </w:p>
-    <w:p>
-      <w:pPr>
-        <w:spacing w:before="0" w:after="200" w:line="276"/>
-        <w:ind w:right="0" w:left="0" w:firstLine="0"/>
-        <w:jc w:val="left"/>
-        <w:rPr>
-          <w:rFonts w:ascii="맑은 고딕" w:hAnsi="맑은 고딕" w:cs="맑은 고딕" w:eastAsia="맑은 고딕"/>
-          <w:color w:val="auto"/>
-          <w:spacing w:val="0"/>
-          <w:position w:val="0"/>
-          <w:sz w:val="20"/>
-          <w:shd w:fill="auto" w:val="clear"/>
-        </w:rPr>
-      </w:pPr>
-      <w:r>
-        <w:rPr>
-          <w:rFonts w:ascii="맑은 고딕" w:hAnsi="맑은 고딕" w:cs="맑은 고딕" w:eastAsia="맑은 고딕"/>
-          <w:color w:val="auto"/>
-          <w:spacing w:val="0"/>
-          <w:position w:val="0"/>
-          <w:sz w:val="20"/>
-          <w:shd w:fill="auto" w:val="clear"/>
-        </w:rPr>
-        <w:t xml:space="preserve">- How did you learn to speak English so well?</w:t>
-      </w:r>
-    </w:p>
-    <w:p>
-      <w:pPr>
-        <w:spacing w:before="0" w:after="200" w:line="276"/>
-        <w:ind w:right="0" w:left="0" w:firstLine="0"/>
-        <w:jc w:val="left"/>
-        <w:rPr>
-          <w:rFonts w:ascii="맑은 고딕" w:hAnsi="맑은 고딕" w:cs="맑은 고딕" w:eastAsia="맑은 고딕"/>
-          <w:color w:val="auto"/>
-          <w:spacing w:val="0"/>
-          <w:position w:val="0"/>
-          <w:sz w:val="20"/>
-          <w:shd w:fill="auto" w:val="clear"/>
-        </w:rPr>
-      </w:pPr>
-      <w:r>
-        <w:rPr>
-          <w:rFonts w:ascii="맑은 고딕" w:hAnsi="맑은 고딕" w:cs="맑은 고딕" w:eastAsia="맑은 고딕"/>
-          <w:color w:val="auto"/>
-          <w:spacing w:val="0"/>
-          <w:position w:val="0"/>
-          <w:sz w:val="20"/>
-          <w:shd w:fill="auto" w:val="clear"/>
-        </w:rPr>
-        <w:t xml:space="preserve">- He's not eating well these days.</w:t>
-      </w:r>
-    </w:p>
-    <w:p>
-      <w:pPr>
-        <w:spacing w:before="0" w:after="200" w:line="276"/>
-        <w:ind w:right="0" w:left="0" w:firstLine="0"/>
-        <w:jc w:val="left"/>
-        <w:rPr>
-          <w:rFonts w:ascii="맑은 고딕" w:hAnsi="맑은 고딕" w:cs="맑은 고딕" w:eastAsia="맑은 고딕"/>
-          <w:color w:val="auto"/>
-          <w:spacing w:val="0"/>
-          <w:position w:val="0"/>
-          <w:sz w:val="20"/>
-          <w:shd w:fill="auto" w:val="clear"/>
-        </w:rPr>
-      </w:pPr>
-    </w:p>
-    <w:p>
-      <w:pPr>
-        <w:spacing w:before="0" w:after="200" w:line="276"/>
-        <w:ind w:right="0" w:left="0" w:firstLine="0"/>
-        <w:jc w:val="left"/>
+        <w:t xml:space="preserve">~후에, ~뒤에 를 표현할 때, 'after'를 말고 'in'을 사용.</w:t>
+      </w:r>
+    </w:p>
+    <w:p>
+      <w:pPr>
+        <w:spacing w:before="0" w:after="200" w:line="276"/>
+        <w:ind w:right="0" w:left="0" w:firstLine="0"/>
+        <w:jc w:val="left"/>
+        <w:rPr>
+          <w:rFonts w:ascii="맑은 고딕" w:hAnsi="맑은 고딕" w:cs="맑은 고딕" w:eastAsia="맑은 고딕"/>
+          <w:color w:val="auto"/>
+          <w:spacing w:val="0"/>
+          <w:position w:val="0"/>
+          <w:sz w:val="20"/>
+          <w:shd w:fill="auto" w:val="clear"/>
+        </w:rPr>
+      </w:pPr>
+      <w:r>
+        <w:rPr>
+          <w:rFonts w:ascii="맑은 고딕" w:hAnsi="맑은 고딕" w:cs="맑은 고딕" w:eastAsia="맑은 고딕"/>
+          <w:color w:val="auto"/>
+          <w:spacing w:val="0"/>
+          <w:position w:val="0"/>
+          <w:sz w:val="20"/>
+          <w:shd w:fill="auto" w:val="clear"/>
+        </w:rPr>
+        <w:t xml:space="preserve">- The train will be here in 2 hours.</w:t>
+      </w:r>
+    </w:p>
+    <w:p>
+      <w:pPr>
+        <w:spacing w:before="0" w:after="200" w:line="276"/>
+        <w:ind w:right="0" w:left="0" w:firstLine="0"/>
+        <w:jc w:val="left"/>
+        <w:rPr>
+          <w:rFonts w:ascii="맑은 고딕" w:hAnsi="맑은 고딕" w:cs="맑은 고딕" w:eastAsia="맑은 고딕"/>
+          <w:color w:val="auto"/>
+          <w:spacing w:val="0"/>
+          <w:position w:val="0"/>
+          <w:sz w:val="20"/>
+          <w:shd w:fill="auto" w:val="clear"/>
+        </w:rPr>
+      </w:pPr>
+      <w:r>
+        <w:rPr>
+          <w:rFonts w:ascii="맑은 고딕" w:hAnsi="맑은 고딕" w:cs="맑은 고딕" w:eastAsia="맑은 고딕"/>
+          <w:color w:val="auto"/>
+          <w:spacing w:val="0"/>
+          <w:position w:val="0"/>
+          <w:sz w:val="20"/>
+          <w:shd w:fill="auto" w:val="clear"/>
+        </w:rPr>
+        <w:t xml:space="preserve">- The package will be there in 2 days.</w:t>
+      </w:r>
+    </w:p>
+    <w:p>
+      <w:pPr>
+        <w:spacing w:before="0" w:after="200" w:line="276"/>
+        <w:ind w:right="0" w:left="0" w:firstLine="0"/>
+        <w:jc w:val="left"/>
+        <w:rPr>
+          <w:rFonts w:ascii="맑은 고딕" w:hAnsi="맑은 고딕" w:cs="맑은 고딕" w:eastAsia="맑은 고딕"/>
+          <w:color w:val="auto"/>
+          <w:spacing w:val="0"/>
+          <w:position w:val="0"/>
+          <w:sz w:val="20"/>
+          <w:shd w:fill="auto" w:val="clear"/>
+        </w:rPr>
+      </w:pPr>
+      <w:r>
+        <w:rPr>
+          <w:rFonts w:ascii="맑은 고딕" w:hAnsi="맑은 고딕" w:cs="맑은 고딕" w:eastAsia="맑은 고딕"/>
+          <w:color w:val="auto"/>
+          <w:spacing w:val="0"/>
+          <w:position w:val="0"/>
+          <w:sz w:val="20"/>
+          <w:shd w:fill="auto" w:val="clear"/>
+        </w:rPr>
+        <w:t xml:space="preserve">- I'm going on a trip in 2 weeks.</w:t>
+      </w:r>
+    </w:p>
+    <w:p>
+      <w:pPr>
+        <w:spacing w:before="0" w:after="200" w:line="276"/>
+        <w:ind w:right="0" w:left="0" w:firstLine="0"/>
+        <w:jc w:val="left"/>
+        <w:rPr>
+          <w:rFonts w:ascii="맑은 고딕" w:hAnsi="맑은 고딕" w:cs="맑은 고딕" w:eastAsia="맑은 고딕"/>
+          <w:color w:val="auto"/>
+          <w:spacing w:val="0"/>
+          <w:position w:val="0"/>
+          <w:sz w:val="20"/>
+          <w:shd w:fill="auto" w:val="clear"/>
+        </w:rPr>
+      </w:pPr>
+      <w:r>
+        <w:rPr>
+          <w:rFonts w:ascii="맑은 고딕" w:hAnsi="맑은 고딕" w:cs="맑은 고딕" w:eastAsia="맑은 고딕"/>
+          <w:color w:val="auto"/>
+          <w:spacing w:val="0"/>
+          <w:position w:val="0"/>
+          <w:sz w:val="20"/>
+          <w:shd w:fill="auto" w:val="clear"/>
+        </w:rPr>
+        <w:t xml:space="preserve">- He'll move out of his apartment in 2 months.</w:t>
+      </w:r>
+    </w:p>
+    <w:p>
+      <w:pPr>
+        <w:spacing w:before="0" w:after="200" w:line="276"/>
+        <w:ind w:right="0" w:left="0" w:firstLine="0"/>
+        <w:jc w:val="left"/>
+        <w:rPr>
+          <w:rFonts w:ascii="맑은 고딕" w:hAnsi="맑은 고딕" w:cs="맑은 고딕" w:eastAsia="맑은 고딕"/>
+          <w:color w:val="auto"/>
+          <w:spacing w:val="0"/>
+          <w:position w:val="0"/>
+          <w:sz w:val="20"/>
+          <w:shd w:fill="auto" w:val="clear"/>
+        </w:rPr>
+      </w:pPr>
+    </w:p>
+    <w:p>
+      <w:pPr>
+        <w:spacing w:before="0" w:after="200" w:line="276"/>
+        <w:ind w:right="0" w:left="0" w:firstLine="0"/>
+        <w:jc w:val="left"/>
+        <w:rPr>
+          <w:rFonts w:ascii="맑은 고딕" w:hAnsi="맑은 고딕" w:cs="맑은 고딕" w:eastAsia="맑은 고딕"/>
+          <w:color w:val="auto"/>
+          <w:spacing w:val="0"/>
+          <w:position w:val="0"/>
+          <w:sz w:val="20"/>
+          <w:shd w:fill="auto" w:val="clear"/>
+        </w:rPr>
+      </w:pPr>
+      <w:r>
         <w:rPr>
           <w:rFonts w:ascii="맑은 고딕" w:hAnsi="맑은 고딕" w:cs="맑은 고딕" w:eastAsia="맑은 고딕"/>
           <w:b/>
@@ -1536,146 +1710,58 @@
           <w:sz w:val="20"/>
           <w:shd w:fill="auto" w:val="clear"/>
         </w:rPr>
-      </w:pPr>
-      <w:r>
+        <w:t xml:space="preserve">* 'in'은 딱 그 시점을 의미.</w:t>
+      </w:r>
+    </w:p>
+    <w:p>
+      <w:pPr>
+        <w:spacing w:before="0" w:after="200" w:line="276"/>
+        <w:ind w:right="0" w:left="0" w:firstLine="0"/>
+        <w:jc w:val="left"/>
+        <w:rPr>
+          <w:rFonts w:ascii="맑은 고딕" w:hAnsi="맑은 고딕" w:cs="맑은 고딕" w:eastAsia="맑은 고딕"/>
+          <w:color w:val="auto"/>
+          <w:spacing w:val="0"/>
+          <w:position w:val="0"/>
+          <w:sz w:val="20"/>
+          <w:shd w:fill="auto" w:val="clear"/>
+        </w:rPr>
+      </w:pPr>
+      <w:r>
+        <w:rPr>
+          <w:rFonts w:ascii="맑은 고딕" w:hAnsi="맑은 고딕" w:cs="맑은 고딕" w:eastAsia="맑은 고딕"/>
+          <w:color w:val="auto"/>
+          <w:spacing w:val="0"/>
+          <w:position w:val="0"/>
+          <w:sz w:val="20"/>
+          <w:shd w:fill="auto" w:val="clear"/>
+        </w:rPr>
+        <w:t xml:space="preserve">in an hour -&gt; 1시간 뒤.</w:t>
+      </w:r>
+    </w:p>
+    <w:p>
+      <w:pPr>
+        <w:spacing w:before="0" w:after="200" w:line="276"/>
+        <w:ind w:right="0" w:left="0" w:firstLine="0"/>
+        <w:jc w:val="left"/>
+        <w:rPr>
+          <w:rFonts w:ascii="맑은 고딕" w:hAnsi="맑은 고딕" w:cs="맑은 고딕" w:eastAsia="맑은 고딕"/>
+          <w:color w:val="auto"/>
+          <w:spacing w:val="0"/>
+          <w:position w:val="0"/>
+          <w:sz w:val="20"/>
+          <w:shd w:fill="auto" w:val="clear"/>
+        </w:rPr>
+      </w:pPr>
+    </w:p>
+    <w:p>
+      <w:pPr>
+        <w:spacing w:before="0" w:after="200" w:line="276"/>
+        <w:ind w:right="0" w:left="0" w:firstLine="0"/>
+        <w:jc w:val="left"/>
         <w:rPr>
           <w:rFonts w:ascii="맑은 고딕" w:hAnsi="맑은 고딕" w:cs="맑은 고딕" w:eastAsia="맑은 고딕"/>
           <w:b/>
-          <w:color w:val="FF0000"/>
-          <w:spacing w:val="0"/>
-          <w:position w:val="0"/>
-          <w:sz w:val="20"/>
-          <w:shd w:fill="auto" w:val="clear"/>
-        </w:rPr>
-        <w:t xml:space="preserve">~후에, ~뒤에 를 표현할 때, 'after'를 말고 'in'을 사용.</w:t>
-      </w:r>
-    </w:p>
-    <w:p>
-      <w:pPr>
-        <w:spacing w:before="0" w:after="200" w:line="276"/>
-        <w:ind w:right="0" w:left="0" w:firstLine="0"/>
-        <w:jc w:val="left"/>
-        <w:rPr>
-          <w:rFonts w:ascii="맑은 고딕" w:hAnsi="맑은 고딕" w:cs="맑은 고딕" w:eastAsia="맑은 고딕"/>
-          <w:color w:val="auto"/>
-          <w:spacing w:val="0"/>
-          <w:position w:val="0"/>
-          <w:sz w:val="20"/>
-          <w:shd w:fill="auto" w:val="clear"/>
-        </w:rPr>
-      </w:pPr>
-      <w:r>
-        <w:rPr>
-          <w:rFonts w:ascii="맑은 고딕" w:hAnsi="맑은 고딕" w:cs="맑은 고딕" w:eastAsia="맑은 고딕"/>
-          <w:color w:val="auto"/>
-          <w:spacing w:val="0"/>
-          <w:position w:val="0"/>
-          <w:sz w:val="20"/>
-          <w:shd w:fill="auto" w:val="clear"/>
-        </w:rPr>
-        <w:t xml:space="preserve">- The train will be here in 2 hours.</w:t>
-      </w:r>
-    </w:p>
-    <w:p>
-      <w:pPr>
-        <w:spacing w:before="0" w:after="200" w:line="276"/>
-        <w:ind w:right="0" w:left="0" w:firstLine="0"/>
-        <w:jc w:val="left"/>
-        <w:rPr>
-          <w:rFonts w:ascii="맑은 고딕" w:hAnsi="맑은 고딕" w:cs="맑은 고딕" w:eastAsia="맑은 고딕"/>
-          <w:color w:val="auto"/>
-          <w:spacing w:val="0"/>
-          <w:position w:val="0"/>
-          <w:sz w:val="20"/>
-          <w:shd w:fill="auto" w:val="clear"/>
-        </w:rPr>
-      </w:pPr>
-      <w:r>
-        <w:rPr>
-          <w:rFonts w:ascii="맑은 고딕" w:hAnsi="맑은 고딕" w:cs="맑은 고딕" w:eastAsia="맑은 고딕"/>
-          <w:color w:val="auto"/>
-          <w:spacing w:val="0"/>
-          <w:position w:val="0"/>
-          <w:sz w:val="20"/>
-          <w:shd w:fill="auto" w:val="clear"/>
-        </w:rPr>
-        <w:t xml:space="preserve">- The package will be there in 2 days.</w:t>
-      </w:r>
-    </w:p>
-    <w:p>
-      <w:pPr>
-        <w:spacing w:before="0" w:after="200" w:line="276"/>
-        <w:ind w:right="0" w:left="0" w:firstLine="0"/>
-        <w:jc w:val="left"/>
-        <w:rPr>
-          <w:rFonts w:ascii="맑은 고딕" w:hAnsi="맑은 고딕" w:cs="맑은 고딕" w:eastAsia="맑은 고딕"/>
-          <w:color w:val="auto"/>
-          <w:spacing w:val="0"/>
-          <w:position w:val="0"/>
-          <w:sz w:val="20"/>
-          <w:shd w:fill="auto" w:val="clear"/>
-        </w:rPr>
-      </w:pPr>
-      <w:r>
-        <w:rPr>
-          <w:rFonts w:ascii="맑은 고딕" w:hAnsi="맑은 고딕" w:cs="맑은 고딕" w:eastAsia="맑은 고딕"/>
-          <w:color w:val="auto"/>
-          <w:spacing w:val="0"/>
-          <w:position w:val="0"/>
-          <w:sz w:val="20"/>
-          <w:shd w:fill="auto" w:val="clear"/>
-        </w:rPr>
-        <w:t xml:space="preserve">- I'm going on a trip in 2 weeks.</w:t>
-      </w:r>
-    </w:p>
-    <w:p>
-      <w:pPr>
-        <w:spacing w:before="0" w:after="200" w:line="276"/>
-        <w:ind w:right="0" w:left="0" w:firstLine="0"/>
-        <w:jc w:val="left"/>
-        <w:rPr>
-          <w:rFonts w:ascii="맑은 고딕" w:hAnsi="맑은 고딕" w:cs="맑은 고딕" w:eastAsia="맑은 고딕"/>
-          <w:color w:val="auto"/>
-          <w:spacing w:val="0"/>
-          <w:position w:val="0"/>
-          <w:sz w:val="20"/>
-          <w:shd w:fill="auto" w:val="clear"/>
-        </w:rPr>
-      </w:pPr>
-      <w:r>
-        <w:rPr>
-          <w:rFonts w:ascii="맑은 고딕" w:hAnsi="맑은 고딕" w:cs="맑은 고딕" w:eastAsia="맑은 고딕"/>
-          <w:color w:val="auto"/>
-          <w:spacing w:val="0"/>
-          <w:position w:val="0"/>
-          <w:sz w:val="20"/>
-          <w:shd w:fill="auto" w:val="clear"/>
-        </w:rPr>
-        <w:t xml:space="preserve">- He'll move out of his apartment in 2 months.</w:t>
-      </w:r>
-    </w:p>
-    <w:p>
-      <w:pPr>
-        <w:spacing w:before="0" w:after="200" w:line="276"/>
-        <w:ind w:right="0" w:left="0" w:firstLine="0"/>
-        <w:jc w:val="left"/>
-        <w:rPr>
-          <w:rFonts w:ascii="맑은 고딕" w:hAnsi="맑은 고딕" w:cs="맑은 고딕" w:eastAsia="맑은 고딕"/>
-          <w:color w:val="auto"/>
-          <w:spacing w:val="0"/>
-          <w:position w:val="0"/>
-          <w:sz w:val="20"/>
-          <w:shd w:fill="auto" w:val="clear"/>
-        </w:rPr>
-      </w:pPr>
-    </w:p>
-    <w:p>
-      <w:pPr>
-        <w:spacing w:before="0" w:after="200" w:line="276"/>
-        <w:ind w:right="0" w:left="0" w:firstLine="0"/>
-        <w:jc w:val="left"/>
-        <w:rPr>
-          <w:rFonts w:ascii="맑은 고딕" w:hAnsi="맑은 고딕" w:cs="맑은 고딕" w:eastAsia="맑은 고딕"/>
           <w:color w:val="auto"/>
           <w:spacing w:val="0"/>
           <w:position w:val="0"/>
@@ -1693,87 +1779,6 @@
           <w:sz w:val="20"/>
           <w:shd w:fill="auto" w:val="clear"/>
         </w:rPr>
-        <w:t xml:space="preserve">* 'in'</w:t>
-      </w:r>
-      <w:r>
-        <w:rPr>
-          <w:rFonts w:ascii="맑은 고딕" w:hAnsi="맑은 고딕" w:cs="맑은 고딕" w:eastAsia="맑은 고딕"/>
-          <w:b/>
-          <w:color w:val="auto"/>
-          <w:spacing w:val="0"/>
-          <w:position w:val="0"/>
-          <w:sz w:val="20"/>
-          <w:shd w:fill="auto" w:val="clear"/>
-        </w:rPr>
-        <w:t xml:space="preserve">은 딱 그 시점을 의미.</w:t>
-      </w:r>
-    </w:p>
-    <w:p>
-      <w:pPr>
-        <w:spacing w:before="0" w:after="200" w:line="276"/>
-        <w:ind w:right="0" w:left="0" w:firstLine="0"/>
-        <w:jc w:val="left"/>
-        <w:rPr>
-          <w:rFonts w:ascii="맑은 고딕" w:hAnsi="맑은 고딕" w:cs="맑은 고딕" w:eastAsia="맑은 고딕"/>
-          <w:color w:val="auto"/>
-          <w:spacing w:val="0"/>
-          <w:position w:val="0"/>
-          <w:sz w:val="20"/>
-          <w:shd w:fill="auto" w:val="clear"/>
-        </w:rPr>
-      </w:pPr>
-      <w:r>
-        <w:rPr>
-          <w:rFonts w:ascii="맑은 고딕" w:hAnsi="맑은 고딕" w:cs="맑은 고딕" w:eastAsia="맑은 고딕"/>
-          <w:color w:val="auto"/>
-          <w:spacing w:val="0"/>
-          <w:position w:val="0"/>
-          <w:sz w:val="20"/>
-          <w:shd w:fill="auto" w:val="clear"/>
-        </w:rPr>
-        <w:t xml:space="preserve">in an hour -&gt; 1시간 뒤.</w:t>
-      </w:r>
-    </w:p>
-    <w:p>
-      <w:pPr>
-        <w:spacing w:before="0" w:after="200" w:line="276"/>
-        <w:ind w:right="0" w:left="0" w:firstLine="0"/>
-        <w:jc w:val="left"/>
-        <w:rPr>
-          <w:rFonts w:ascii="맑은 고딕" w:hAnsi="맑은 고딕" w:cs="맑은 고딕" w:eastAsia="맑은 고딕"/>
-          <w:color w:val="auto"/>
-          <w:spacing w:val="0"/>
-          <w:position w:val="0"/>
-          <w:sz w:val="20"/>
-          <w:shd w:fill="auto" w:val="clear"/>
-        </w:rPr>
-      </w:pPr>
-    </w:p>
-    <w:p>
-      <w:pPr>
-        <w:spacing w:before="0" w:after="200" w:line="276"/>
-        <w:ind w:right="0" w:left="0" w:firstLine="0"/>
-        <w:jc w:val="left"/>
-        <w:rPr>
-          <w:rFonts w:ascii="맑은 고딕" w:hAnsi="맑은 고딕" w:cs="맑은 고딕" w:eastAsia="맑은 고딕"/>
-          <w:b/>
-          <w:color w:val="auto"/>
-          <w:spacing w:val="0"/>
-          <w:position w:val="0"/>
-          <w:sz w:val="20"/>
-          <w:shd w:fill="auto" w:val="clear"/>
-        </w:rPr>
-      </w:pPr>
-      <w:r>
-        <w:rPr>
-          <w:rFonts w:ascii="맑은 고딕" w:hAnsi="맑은 고딕" w:cs="맑은 고딕" w:eastAsia="맑은 고딕"/>
-          <w:b/>
-          <w:color w:val="auto"/>
-          <w:spacing w:val="0"/>
-          <w:position w:val="0"/>
-          <w:sz w:val="20"/>
-          <w:shd w:fill="auto" w:val="clear"/>
-        </w:rPr>
         <w:t xml:space="preserve">* 'after'는 시점 이후의 시간을 의미.</w:t>
       </w:r>
     </w:p>
@@ -1800,18 +1805,7 @@
           <w:sz w:val="20"/>
           <w:shd w:fill="auto" w:val="clear"/>
         </w:rPr>
-        <w:t xml:space="preserve">after an hour -&gt; 1</w:t>
-      </w:r>
-      <w:r>
-        <w:rPr>
-          <w:rFonts w:ascii="맑은 고딕" w:hAnsi="맑은 고딕" w:cs="맑은 고딕" w:eastAsia="맑은 고딕"/>
-          <w:color w:val="auto"/>
-          <w:spacing w:val="0"/>
-          <w:position w:val="0"/>
-          <w:sz w:val="20"/>
-          <w:shd w:fill="auto" w:val="clear"/>
-        </w:rPr>
-        <w:t xml:space="preserve">시간 뒤의 시간을 통틀어 의미함.</w:t>
+        <w:t xml:space="preserve">after an hour -&gt; 1시간 뒤의 시간을 통틀어 의미함.</w:t>
       </w:r>
     </w:p>
     <w:p>

</xml_diff>